<commit_message>
Added my 300 words.
</commit_message>
<xml_diff>
--- a/ShowAndTellReport/Report.docx
+++ b/ShowAndTellReport/Report.docx
@@ -38,10 +38,10 @@
             <v:path o:extrusionok="f" gradientshapeok="t" o:connecttype="rect"/>
             <o:lock v:ext="edit" aspectratio="t"/>
           </v:shapetype>
-          <v:shape id="_x0000_i1025" type="#_x0000_t75" style="width:480.55pt;height:563.45pt" o:ole="" o:bordertopcolor="this" o:borderleftcolor="this" o:borderbottomcolor="this" o:borderrightcolor="this">
+          <v:shape id="_x0000_i1025" type="#_x0000_t75" style="width:480.75pt;height:563.25pt" o:ole="" o:bordertopcolor="this" o:borderleftcolor="this" o:borderbottomcolor="this" o:borderrightcolor="this">
             <v:imagedata r:id="rId10" o:title="" croptop="6355f" cropbottom="6355f" cropleft="3084f" cropright="3084f"/>
           </v:shape>
-          <o:OLEObject Type="Embed" ProgID="AcroExch.Document.11" ShapeID="_x0000_i1025" DrawAspect="Content" ObjectID="_1523987569" r:id="rId11"/>
+          <o:OLEObject Type="Embed" ProgID="AcroExch.Document.11" ShapeID="_x0000_i1025" DrawAspect="Content" ObjectID="_1523991390" r:id="rId11"/>
         </w:object>
       </w:r>
     </w:p>
@@ -1225,10 +1225,7 @@
         <w:t>appears to</w:t>
       </w:r>
       <w:r>
-        <w:t xml:space="preserve"> be</w:t>
-      </w:r>
-      <w:r>
-        <w:t xml:space="preserve"> very useful for client</w:t>
+        <w:t xml:space="preserve"> be very useful for client</w:t>
       </w:r>
       <w:r>
         <w:t xml:space="preserve"> </w:t>
@@ -1246,65 +1243,62 @@
         <w:t xml:space="preserve">JavaScript </w:t>
       </w:r>
       <w:r>
-        <w:t>it in the future</w:t>
+        <w:t>it in the future.</w:t>
+      </w:r>
+      <w:r>
+        <w:t xml:space="preserve"> For the server side processing, </w:t>
+      </w:r>
+      <w:r>
+        <w:t xml:space="preserve">JavaBeans </w:t>
+      </w:r>
+      <w:r>
+        <w:t xml:space="preserve">is </w:t>
+      </w:r>
+      <w:r>
+        <w:t xml:space="preserve">something I </w:t>
+      </w:r>
+      <w:r>
+        <w:t xml:space="preserve">do </w:t>
+      </w:r>
+      <w:r>
+        <w:t>plan on using in the future</w:t>
+      </w:r>
+      <w:r>
+        <w:t xml:space="preserve"> as well</w:t>
+      </w:r>
+      <w:r>
+        <w:t xml:space="preserve">, </w:t>
+      </w:r>
+      <w:r>
+        <w:t>since</w:t>
+      </w:r>
+      <w:r>
+        <w:t xml:space="preserve"> it is very convenient to be a</w:t>
+      </w:r>
+      <w:r>
+        <w:t>ble to use Java with web design</w:t>
+      </w:r>
+      <w:r>
+        <w:t xml:space="preserve"> </w:t>
+      </w:r>
+      <w:r>
+        <w:t>since</w:t>
+      </w:r>
+      <w:r>
+        <w:t xml:space="preserve"> I</w:t>
+      </w:r>
+      <w:r>
+        <w:t xml:space="preserve"> am much better with Java than most other</w:t>
+      </w:r>
+      <w:r>
+        <w:t xml:space="preserve"> programming</w:t>
+      </w:r>
+      <w:r>
+        <w:t xml:space="preserve"> languages</w:t>
       </w:r>
       <w:r>
         <w:t>.</w:t>
       </w:r>
-      <w:r>
-        <w:t xml:space="preserve"> For the server side processing, </w:t>
-      </w:r>
-      <w:r>
-        <w:t xml:space="preserve">JavaBeans </w:t>
-      </w:r>
-      <w:r>
-        <w:t xml:space="preserve">is </w:t>
-      </w:r>
-      <w:r>
-        <w:t xml:space="preserve">something I </w:t>
-      </w:r>
-      <w:r>
-        <w:t xml:space="preserve">do </w:t>
-      </w:r>
-      <w:r>
-        <w:t>plan on using in the future</w:t>
-      </w:r>
-      <w:r>
-        <w:t xml:space="preserve"> as well</w:t>
-      </w:r>
-      <w:r>
-        <w:t xml:space="preserve">, </w:t>
-      </w:r>
-      <w:r>
-        <w:t>since</w:t>
-      </w:r>
-      <w:r>
-        <w:t xml:space="preserve"> it is very convenient to be a</w:t>
-      </w:r>
-      <w:r>
-        <w:t>ble to use Java with web design</w:t>
-      </w:r>
-      <w:r>
-        <w:t xml:space="preserve"> </w:t>
-      </w:r>
-      <w:r>
-        <w:t>since</w:t>
-      </w:r>
-      <w:r>
-        <w:t xml:space="preserve"> I</w:t>
-      </w:r>
-      <w:r>
-        <w:t xml:space="preserve"> am much better with Java than most other</w:t>
-      </w:r>
-      <w:r>
-        <w:t xml:space="preserve"> programming</w:t>
-      </w:r>
-      <w:r>
-        <w:t xml:space="preserve"> languages</w:t>
-      </w:r>
-      <w:r>
-        <w:t>.</w:t>
-      </w:r>
     </w:p>
     <w:p/>
     <w:p>
@@ -1317,36 +1311,78 @@
     </w:p>
     <w:p>
       <w:r>
-        <w:t>(</w:t>
-      </w:r>
-      <w:r>
-        <w:t>~</w:t>
-      </w:r>
-      <w:r>
-        <w:t>300 words)</w:t>
-      </w:r>
-    </w:p>
-    <w:p/>
-    <w:p>
-      <w:pPr>
-        <w:pStyle w:val="Heading3"/>
-      </w:pPr>
-      <w:r>
-        <w:t>Matt:</w:t>
-      </w:r>
-    </w:p>
-    <w:p>
-      <w:r>
-        <w:t>(</w:t>
-      </w:r>
-      <w:r>
-        <w:t>~</w:t>
-      </w:r>
-      <w:r>
-        <w:t>300 words)</w:t>
+        <w:t>I learned quite a bit in this course considering I barely understood how the web functioned before this semester.</w:t>
+      </w:r>
+      <w:r>
+        <w:t xml:space="preserve"> The Client-Server paradigm of coding is different from what I’m used to, and this course provided a great opportunity to practice tackling a task from multiple perspectives.</w:t>
+      </w:r>
+    </w:p>
+    <w:p>
+      <w:r>
+        <w:lastRenderedPageBreak/>
+        <w:t xml:space="preserve">I also learned a lot more about collaboration tools, particularly Git and GitHub. While I had used these tools previously, their importance was stressed quite a bit more this time around due to our team’s tougher schedules. </w:t>
+      </w:r>
+    </w:p>
+    <w:p>
+      <w:r>
+        <w:t xml:space="preserve">While I had plenty of knowledge of </w:t>
+      </w:r>
+      <w:r>
+        <w:t>databases prior to this class, I had little knowledge of how they were typically implemented or interfaced with common applications/websites.</w:t>
+      </w:r>
+      <w:r>
+        <w:t xml:space="preserve"> Getting the opportunity to utilize the knowledge I had with databases and how to query/organize information in them was good practice. It also turned out to be beneficial, as I seemed to have the most knowledge of databases in my group.</w:t>
       </w:r>
       <w:bookmarkStart w:id="5" w:name="_GoBack"/>
       <w:bookmarkEnd w:id="5"/>
+    </w:p>
+    <w:p>
+      <w:r>
+        <w:t xml:space="preserve">A big thing that I had never fully understood before this class was XML. I had never fully understood the purpose of it or what precisely it accomplished, but now I see </w:t>
+      </w:r>
+      <w:r>
+        <w:t>its</w:t>
+      </w:r>
+      <w:r>
+        <w:t xml:space="preserve"> pu</w:t>
+      </w:r>
+      <w:r>
+        <w:t>rpose and realize that the idea</w:t>
+      </w:r>
+      <w:r>
+        <w:t xml:space="preserve"> is extremely useful.</w:t>
+      </w:r>
+    </w:p>
+    <w:p>
+      <w:r>
+        <w:t>The biggest takeaway from this class was a</w:t>
+      </w:r>
+      <w:r>
+        <w:t>bout the teamwork aspect of it. SWENG 411</w:t>
+      </w:r>
+      <w:r>
+        <w:t xml:space="preserve"> was my first experience with large group projects, and, while it was good experience, it gave me a lot of misconceptions about team projects. For starters, our schedules this semester didn’t sync up nearly as well as my previous group, and it lead to a lot of difficulties we simply didn’t experience last semester. I also realized the importance of vocalizing ideas and ensuring everyone is on the same page. This course is very difficult to complete without a solid group, and the only way to keep a group working together well is to ensure everyone understands everybody’s thought processes.</w:t>
+      </w:r>
+    </w:p>
+    <w:p/>
+    <w:p>
+      <w:pPr>
+        <w:pStyle w:val="Heading3"/>
+      </w:pPr>
+      <w:r>
+        <w:t>Matt:</w:t>
+      </w:r>
+    </w:p>
+    <w:p>
+      <w:r>
+        <w:t>(</w:t>
+      </w:r>
+      <w:r>
+        <w:t>~</w:t>
+      </w:r>
+      <w:r>
+        <w:t>300 words)</w:t>
+      </w:r>
     </w:p>
     <w:sectPr>
       <w:footerReference w:type="default" r:id="rId16"/>
@@ -3298,7 +3334,7 @@
 </file>
 
 <file path=customXml/itemProps3.xml><?xml version="1.0" encoding="utf-8"?>
-<ds:datastoreItem xmlns:ds="http://schemas.openxmlformats.org/officeDocument/2006/customXml" ds:itemID="{A8A699C7-AD1A-4D0A-A048-9C45D999BE4B}">
+<ds:datastoreItem xmlns:ds="http://schemas.openxmlformats.org/officeDocument/2006/customXml" ds:itemID="{C56EAEA7-9140-4E7F-83F3-6221D7CA1BCC}">
   <ds:schemaRefs>
     <ds:schemaRef ds:uri="http://schemas.openxmlformats.org/officeDocument/2006/bibliography"/>
   </ds:schemaRefs>

</xml_diff>